<commit_message>
HURRAY FOR TODAY <3
</commit_message>
<xml_diff>
--- a/CONCEPT-Paper/Biometrics.docx
+++ b/CONCEPT-Paper/Biometrics.docx
@@ -890,15 +890,15 @@
         </w:rPr>
         <w:t xml:space="preserve">Objectives: </w:t>
       </w:r>
-    </w:p>
-    <w:p>
-      <w:pPr>
-        <w:rPr>
-          <w:rFonts w:ascii="Times New Roman" w:hAnsi="Times New Roman" w:cs="Times New Roman"/>
-          <w:noProof/>
-          <w:sz w:val="24"/>
-        </w:rPr>
-      </w:pPr>
+      <w:r>
+        <w:rPr>
+          <w:rFonts w:ascii="Times New Roman" w:hAnsi="Times New Roman" w:cs="Times New Roman"/>
+          <w:b/>
+          <w:noProof/>
+          <w:sz w:val="28"/>
+        </w:rPr>
+        <w:br/>
+      </w:r>
       <w:r>
         <w:rPr>
           <w:rFonts w:ascii="Times New Roman" w:hAnsi="Times New Roman" w:cs="Times New Roman"/>
@@ -1000,17 +1000,7 @@
           <w:noProof/>
           <w:sz w:val="24"/>
         </w:rPr>
-        <w:t>o help people with palmar hy</w:t>
-      </w:r>
-      <w:bookmarkStart w:id="0" w:name="_GoBack"/>
-      <w:bookmarkEnd w:id="0"/>
-      <w:r>
-        <w:rPr>
-          <w:rFonts w:ascii="Times New Roman" w:hAnsi="Times New Roman" w:cs="Times New Roman"/>
-          <w:noProof/>
-          <w:sz w:val="24"/>
-        </w:rPr>
-        <w:t>perhidrosis on how they would utilize the touch-sensitive display and fingerpri</w:t>
+        <w:t>o help people with palmar hyperhidrosis on how they would utilize the touch-sensitive display and fingerpri</w:t>
       </w:r>
       <w:r>
         <w:rPr>
@@ -1092,6 +1082,8 @@
           <w:sz w:val="28"/>
         </w:rPr>
       </w:pPr>
+      <w:bookmarkStart w:id="0" w:name="_GoBack"/>
+      <w:bookmarkEnd w:id="0"/>
       <w:r>
         <w:rPr>
           <w:rFonts w:ascii="Times New Roman" w:hAnsi="Times New Roman" w:cs="Times New Roman"/>
@@ -1148,7 +1140,6 @@
         <w:pStyle w:val="ListParagraph"/>
         <w:rPr>
           <w:rFonts w:ascii="Times New Roman" w:hAnsi="Times New Roman" w:cs="Times New Roman"/>
-          <w:b/>
           <w:noProof/>
           <w:sz w:val="24"/>
         </w:rPr>
@@ -1369,6 +1360,30 @@
         </w:rPr>
         <w:t>stratum corneum, the depth and severity of obstruction being dose related.</w:t>
       </w:r>
+      <w:r>
+        <w:rPr>
+          <w:rFonts w:ascii="Times New Roman" w:hAnsi="Times New Roman" w:cs="Times New Roman"/>
+          <w:noProof/>
+          <w:sz w:val="24"/>
+        </w:rPr>
+        <w:t xml:space="preserve"> </w:t>
+      </w:r>
+      <w:r>
+        <w:rPr>
+          <w:rFonts w:ascii="Times New Roman" w:hAnsi="Times New Roman" w:cs="Times New Roman"/>
+          <w:noProof/>
+          <w:sz w:val="24"/>
+        </w:rPr>
+        <w:tab/>
+      </w:r>
+      <w:r>
+        <w:rPr>
+          <w:rFonts w:ascii="Times New Roman" w:hAnsi="Times New Roman" w:cs="Times New Roman"/>
+          <w:noProof/>
+          <w:sz w:val="24"/>
+        </w:rPr>
+        <w:t>(Redder and Luedders)</w:t>
+      </w:r>
     </w:p>
     <w:p>
       <w:pPr>
@@ -1448,6 +1463,14 @@
           <w:sz w:val="24"/>
         </w:rPr>
         <w:t>ephosphorylation of CREB Accelerates at times of stress.</w:t>
+      </w:r>
+      <w:r>
+        <w:rPr>
+          <w:rFonts w:ascii="Times New Roman" w:hAnsi="Times New Roman" w:cs="Times New Roman"/>
+          <w:noProof/>
+          <w:sz w:val="24"/>
+        </w:rPr>
+        <w:t xml:space="preserve"> (Patrick S O’Callaghan, 2016)</w:t>
       </w:r>
     </w:p>
     <w:p>
@@ -1991,7 +2014,7 @@
           <w:noProof/>
           <w:sz w:val="24"/>
         </w:rPr>
-        <w:t xml:space="preserve"> is </w:t>
+        <w:t xml:space="preserve"> will be </w:t>
       </w:r>
       <w:r>
         <w:rPr>
@@ -2192,7 +2215,7 @@
           <w:noProof/>
           <w:sz w:val="24"/>
         </w:rPr>
-        <w:t xml:space="preserve">For this research, we </w:t>
+        <w:t xml:space="preserve">The researchers will use </w:t>
       </w:r>
       <w:r>
         <w:rPr>
@@ -2310,15 +2333,38 @@
           <w:sz w:val="24"/>
         </w:rPr>
         <w:tab/>
-        <w:t xml:space="preserve">People with Palmar Hyperhidrosis will be </w:t>
-      </w:r>
-      <w:r>
-        <w:rPr>
-          <w:rFonts w:ascii="Times New Roman" w:hAnsi="Times New Roman" w:cs="Times New Roman"/>
-          <w:noProof/>
-          <w:sz w:val="24"/>
-        </w:rPr>
-        <w:t xml:space="preserve">selected within Metro Manila. </w:t>
+      </w:r>
+      <w:r>
+        <w:rPr>
+          <w:rFonts w:ascii="Times New Roman" w:hAnsi="Times New Roman" w:cs="Times New Roman"/>
+          <w:noProof/>
+          <w:sz w:val="24"/>
+        </w:rPr>
+        <w:t>The researchers will choose p</w:t>
+      </w:r>
+      <w:r>
+        <w:rPr>
+          <w:rFonts w:ascii="Times New Roman" w:hAnsi="Times New Roman" w:cs="Times New Roman"/>
+          <w:noProof/>
+          <w:sz w:val="24"/>
+        </w:rPr>
+        <w:t>eople</w:t>
+      </w:r>
+      <w:r>
+        <w:rPr>
+          <w:rFonts w:ascii="Times New Roman" w:hAnsi="Times New Roman" w:cs="Times New Roman"/>
+          <w:noProof/>
+          <w:sz w:val="24"/>
+        </w:rPr>
+        <w:t xml:space="preserve"> with Palmar Hyperhidrosis </w:t>
+      </w:r>
+      <w:r>
+        <w:rPr>
+          <w:rFonts w:ascii="Times New Roman" w:hAnsi="Times New Roman" w:cs="Times New Roman"/>
+          <w:noProof/>
+          <w:sz w:val="24"/>
+        </w:rPr>
+        <w:t xml:space="preserve">within Metro Manila. </w:t>
       </w:r>
       <w:r>
         <w:rPr>
@@ -2366,15 +2412,48 @@
           <w:noProof/>
           <w:sz w:val="24"/>
         </w:rPr>
-        <w:t xml:space="preserve"> using their smartphone, </w:t>
-      </w:r>
-      <w:r>
-        <w:rPr>
-          <w:rFonts w:ascii="Times New Roman" w:hAnsi="Times New Roman" w:cs="Times New Roman"/>
-          <w:noProof/>
-          <w:sz w:val="24"/>
-        </w:rPr>
-        <w:t>some will be chosen to do the Iodine-Starch test, and some will be invited for the semi-structured interview</w:t>
+        <w:t xml:space="preserve"> using their smartphone,</w:t>
+      </w:r>
+      <w:r>
+        <w:rPr>
+          <w:rFonts w:ascii="Times New Roman" w:hAnsi="Times New Roman" w:cs="Times New Roman"/>
+          <w:noProof/>
+          <w:sz w:val="24"/>
+        </w:rPr>
+        <w:t xml:space="preserve"> a </w:t>
+      </w:r>
+      <w:r>
+        <w:rPr>
+          <w:rFonts w:ascii="Times New Roman" w:hAnsi="Times New Roman" w:cs="Times New Roman"/>
+          <w:noProof/>
+          <w:sz w:val="24"/>
+        </w:rPr>
+        <w:lastRenderedPageBreak/>
+        <w:t>fraction</w:t>
+      </w:r>
+      <w:r>
+        <w:rPr>
+          <w:rFonts w:ascii="Times New Roman" w:hAnsi="Times New Roman" w:cs="Times New Roman"/>
+          <w:noProof/>
+          <w:sz w:val="24"/>
+        </w:rPr>
+        <w:t xml:space="preserve"> will be chosen to do the Iodine-Starch test, </w:t>
+      </w:r>
+      <w:r>
+        <w:rPr>
+          <w:rFonts w:ascii="Times New Roman" w:hAnsi="Times New Roman" w:cs="Times New Roman"/>
+          <w:noProof/>
+          <w:sz w:val="24"/>
+        </w:rPr>
+        <w:t>and some will be invited for a</w:t>
+      </w:r>
+      <w:r>
+        <w:rPr>
+          <w:rFonts w:ascii="Times New Roman" w:hAnsi="Times New Roman" w:cs="Times New Roman"/>
+          <w:noProof/>
+          <w:sz w:val="24"/>
+        </w:rPr>
+        <w:t xml:space="preserve"> semi-structured interview</w:t>
       </w:r>
       <w:r>
         <w:rPr>
@@ -2399,7 +2478,6 @@
           <w:noProof/>
           <w:sz w:val="24"/>
         </w:rPr>
-        <w:lastRenderedPageBreak/>
         <w:br/>
         <w:t xml:space="preserve"> - </w:t>
       </w:r>
@@ -2411,6 +2489,801 @@
           <w:sz w:val="28"/>
         </w:rPr>
         <w:t>Statistical Treatment</w:t>
+      </w:r>
+      <w:r>
+        <w:rPr>
+          <w:rFonts w:ascii="Times New Roman" w:hAnsi="Times New Roman" w:cs="Times New Roman"/>
+          <w:b/>
+          <w:noProof/>
+          <w:sz w:val="28"/>
+        </w:rPr>
+        <w:br/>
+      </w:r>
+      <w:r>
+        <w:rPr>
+          <w:rFonts w:ascii="Times New Roman" w:hAnsi="Times New Roman" w:cs="Times New Roman"/>
+          <w:b/>
+          <w:noProof/>
+          <w:sz w:val="28"/>
+        </w:rPr>
+        <w:tab/>
+      </w:r>
+      <w:r>
+        <w:rPr>
+          <w:rFonts w:ascii="Times New Roman" w:hAnsi="Times New Roman" w:cs="Times New Roman"/>
+          <w:noProof/>
+          <w:sz w:val="24"/>
+        </w:rPr>
+        <w:t>The researchers will process the d</w:t>
+      </w:r>
+      <w:r>
+        <w:rPr>
+          <w:rFonts w:ascii="Times New Roman" w:hAnsi="Times New Roman" w:cs="Times New Roman"/>
+          <w:noProof/>
+          <w:sz w:val="24"/>
+        </w:rPr>
+        <w:t>ata gathered from the answered</w:t>
+      </w:r>
+      <w:r>
+        <w:rPr>
+          <w:rFonts w:ascii="Times New Roman" w:hAnsi="Times New Roman" w:cs="Times New Roman"/>
+          <w:noProof/>
+          <w:sz w:val="24"/>
+        </w:rPr>
+        <w:t xml:space="preserve"> </w:t>
+      </w:r>
+      <w:r>
+        <w:rPr>
+          <w:rFonts w:ascii="Times New Roman" w:hAnsi="Times New Roman" w:cs="Times New Roman"/>
+          <w:noProof/>
+          <w:sz w:val="24"/>
+        </w:rPr>
+        <w:t xml:space="preserve">writted </w:t>
+      </w:r>
+      <w:r>
+        <w:rPr>
+          <w:rFonts w:ascii="Times New Roman" w:hAnsi="Times New Roman" w:cs="Times New Roman"/>
+          <w:noProof/>
+          <w:sz w:val="24"/>
+        </w:rPr>
+        <w:t>questionnaire</w:t>
+      </w:r>
+      <w:r>
+        <w:rPr>
+          <w:rFonts w:ascii="Times New Roman" w:hAnsi="Times New Roman" w:cs="Times New Roman"/>
+          <w:noProof/>
+          <w:sz w:val="24"/>
+        </w:rPr>
+        <w:t xml:space="preserve">s </w:t>
+      </w:r>
+      <w:r>
+        <w:rPr>
+          <w:rFonts w:ascii="Times New Roman" w:hAnsi="Times New Roman" w:cs="Times New Roman"/>
+          <w:noProof/>
+          <w:sz w:val="24"/>
+        </w:rPr>
+        <w:t xml:space="preserve">by computing for its mean, median, and mode in order to find out the standard deviation. </w:t>
+      </w:r>
+      <w:r>
+        <w:rPr>
+          <w:rFonts w:ascii="Times New Roman" w:hAnsi="Times New Roman" w:cs="Times New Roman"/>
+          <w:noProof/>
+          <w:sz w:val="24"/>
+        </w:rPr>
+        <w:t>The researchers will</w:t>
+      </w:r>
+      <w:r>
+        <w:rPr>
+          <w:rFonts w:ascii="Times New Roman" w:hAnsi="Times New Roman" w:cs="Times New Roman"/>
+          <w:noProof/>
+          <w:sz w:val="24"/>
+        </w:rPr>
+        <w:t xml:space="preserve"> </w:t>
+      </w:r>
+      <w:r>
+        <w:rPr>
+          <w:rFonts w:ascii="Times New Roman" w:hAnsi="Times New Roman" w:cs="Times New Roman"/>
+          <w:noProof/>
+          <w:sz w:val="24"/>
+        </w:rPr>
+        <w:t xml:space="preserve">also </w:t>
+      </w:r>
+      <w:r>
+        <w:rPr>
+          <w:rFonts w:ascii="Times New Roman" w:hAnsi="Times New Roman" w:cs="Times New Roman"/>
+          <w:noProof/>
+          <w:sz w:val="24"/>
+        </w:rPr>
+        <w:t xml:space="preserve">use a pie chart </w:t>
+      </w:r>
+      <w:r>
+        <w:rPr>
+          <w:rFonts w:ascii="Times New Roman" w:hAnsi="Times New Roman" w:cs="Times New Roman"/>
+          <w:noProof/>
+          <w:sz w:val="24"/>
+        </w:rPr>
+        <w:t>indicating the percentages of the general data.</w:t>
+      </w:r>
+    </w:p>
+    <w:p>
+      <w:pPr>
+        <w:rPr>
+          <w:rFonts w:ascii="Times New Roman" w:hAnsi="Times New Roman" w:cs="Times New Roman"/>
+          <w:noProof/>
+          <w:sz w:val="24"/>
+        </w:rPr>
+      </w:pPr>
+      <w:r>
+        <w:rPr>
+          <w:noProof/>
+          <w:lang w:eastAsia="en-PH"/>
+        </w:rPr>
+        <w:drawing>
+          <wp:anchor distT="0" distB="0" distL="114300" distR="114300" simplePos="0" relativeHeight="251679744" behindDoc="0" locked="0" layoutInCell="1" allowOverlap="1" wp14:anchorId="5BFFA383" wp14:editId="7930AE4E">
+            <wp:simplePos x="0" y="0"/>
+            <wp:positionH relativeFrom="column">
+              <wp:posOffset>3362325</wp:posOffset>
+            </wp:positionH>
+            <wp:positionV relativeFrom="paragraph">
+              <wp:posOffset>254635</wp:posOffset>
+            </wp:positionV>
+            <wp:extent cx="1571625" cy="600075"/>
+            <wp:effectExtent l="0" t="0" r="9525" b="9525"/>
+            <wp:wrapSquare wrapText="bothSides"/>
+            <wp:docPr id="4" name="Picture 4"/>
+            <wp:cNvGraphicFramePr>
+              <a:graphicFrameLocks xmlns:a="http://schemas.openxmlformats.org/drawingml/2006/main" noChangeAspect="1"/>
+            </wp:cNvGraphicFramePr>
+            <a:graphic xmlns:a="http://schemas.openxmlformats.org/drawingml/2006/main">
+              <a:graphicData uri="http://schemas.openxmlformats.org/drawingml/2006/picture">
+                <pic:pic xmlns:pic="http://schemas.openxmlformats.org/drawingml/2006/picture">
+                  <pic:nvPicPr>
+                    <pic:cNvPr id="1" name=""/>
+                    <pic:cNvPicPr/>
+                  </pic:nvPicPr>
+                  <pic:blipFill>
+                    <a:blip r:embed="rId6">
+                      <a:extLst>
+                        <a:ext uri="{28A0092B-C50C-407E-A947-70E740481C1C}">
+                          <a14:useLocalDpi xmlns:a14="http://schemas.microsoft.com/office/drawing/2010/main" val="0"/>
+                        </a:ext>
+                      </a:extLst>
+                    </a:blip>
+                    <a:stretch>
+                      <a:fillRect/>
+                    </a:stretch>
+                  </pic:blipFill>
+                  <pic:spPr>
+                    <a:xfrm>
+                      <a:off x="0" y="0"/>
+                      <a:ext cx="1571625" cy="600075"/>
+                    </a:xfrm>
+                    <a:prstGeom prst="rect">
+                      <a:avLst/>
+                    </a:prstGeom>
+                  </pic:spPr>
+                </pic:pic>
+              </a:graphicData>
+            </a:graphic>
+          </wp:anchor>
+        </w:drawing>
+      </w:r>
+      <w:r>
+        <w:rPr>
+          <w:noProof/>
+          <w:lang w:eastAsia="en-PH"/>
+        </w:rPr>
+        <w:drawing>
+          <wp:anchor distT="0" distB="0" distL="114300" distR="114300" simplePos="0" relativeHeight="251678720" behindDoc="0" locked="0" layoutInCell="1" allowOverlap="1" wp14:anchorId="7A6F4155" wp14:editId="192A5D88">
+            <wp:simplePos x="0" y="0"/>
+            <wp:positionH relativeFrom="column">
+              <wp:posOffset>1228725</wp:posOffset>
+            </wp:positionH>
+            <wp:positionV relativeFrom="paragraph">
+              <wp:posOffset>254635</wp:posOffset>
+            </wp:positionV>
+            <wp:extent cx="950595" cy="600075"/>
+            <wp:effectExtent l="0" t="0" r="1905" b="9525"/>
+            <wp:wrapSquare wrapText="bothSides"/>
+            <wp:docPr id="2" name="Picture 2"/>
+            <wp:cNvGraphicFramePr>
+              <a:graphicFrameLocks xmlns:a="http://schemas.openxmlformats.org/drawingml/2006/main" noChangeAspect="1"/>
+            </wp:cNvGraphicFramePr>
+            <a:graphic xmlns:a="http://schemas.openxmlformats.org/drawingml/2006/main">
+              <a:graphicData uri="http://schemas.openxmlformats.org/drawingml/2006/picture">
+                <pic:pic xmlns:pic="http://schemas.openxmlformats.org/drawingml/2006/picture">
+                  <pic:nvPicPr>
+                    <pic:cNvPr id="1" name=""/>
+                    <pic:cNvPicPr/>
+                  </pic:nvPicPr>
+                  <pic:blipFill>
+                    <a:blip r:embed="rId7">
+                      <a:extLst>
+                        <a:ext uri="{28A0092B-C50C-407E-A947-70E740481C1C}">
+                          <a14:useLocalDpi xmlns:a14="http://schemas.microsoft.com/office/drawing/2010/main" val="0"/>
+                        </a:ext>
+                      </a:extLst>
+                    </a:blip>
+                    <a:stretch>
+                      <a:fillRect/>
+                    </a:stretch>
+                  </pic:blipFill>
+                  <pic:spPr>
+                    <a:xfrm>
+                      <a:off x="0" y="0"/>
+                      <a:ext cx="950595" cy="600075"/>
+                    </a:xfrm>
+                    <a:prstGeom prst="rect">
+                      <a:avLst/>
+                    </a:prstGeom>
+                  </pic:spPr>
+                </pic:pic>
+              </a:graphicData>
+            </a:graphic>
+            <wp14:sizeRelH relativeFrom="margin">
+              <wp14:pctWidth>0</wp14:pctWidth>
+            </wp14:sizeRelH>
+            <wp14:sizeRelV relativeFrom="margin">
+              <wp14:pctHeight>0</wp14:pctHeight>
+            </wp14:sizeRelV>
+          </wp:anchor>
+        </w:drawing>
+      </w:r>
+      <w:r>
+        <w:rPr>
+          <w:rFonts w:ascii="Times New Roman" w:hAnsi="Times New Roman" w:cs="Times New Roman"/>
+          <w:noProof/>
+          <w:sz w:val="24"/>
+        </w:rPr>
+        <w:tab/>
+        <w:t>FORMULAS:</w:t>
+      </w:r>
+    </w:p>
+    <w:p>
+      <w:pPr>
+        <w:pStyle w:val="ListParagraph"/>
+        <w:ind w:left="1080"/>
+        <w:rPr>
+          <w:rFonts w:ascii="Times New Roman" w:hAnsi="Times New Roman" w:cs="Times New Roman"/>
+          <w:noProof/>
+          <w:sz w:val="24"/>
+        </w:rPr>
+      </w:pPr>
+    </w:p>
+    <w:p>
+      <w:pPr>
+        <w:pStyle w:val="ListParagraph"/>
+        <w:ind w:left="1080"/>
+        <w:rPr>
+          <w:rFonts w:ascii="Times New Roman" w:hAnsi="Times New Roman" w:cs="Times New Roman"/>
+          <w:noProof/>
+          <w:sz w:val="24"/>
+        </w:rPr>
+      </w:pPr>
+      <w:r>
+        <w:rPr>
+          <w:rFonts w:ascii="Times New Roman" w:hAnsi="Times New Roman" w:cs="Times New Roman"/>
+          <w:noProof/>
+          <w:sz w:val="24"/>
+        </w:rPr>
+        <w:t xml:space="preserve">Mean: </w:t>
+      </w:r>
+      <w:r>
+        <w:rPr>
+          <w:rFonts w:ascii="Times New Roman" w:hAnsi="Times New Roman" w:cs="Times New Roman"/>
+          <w:noProof/>
+          <w:sz w:val="24"/>
+        </w:rPr>
+        <w:t>Median</w:t>
+      </w:r>
+      <w:r>
+        <w:rPr>
+          <w:rFonts w:ascii="Times New Roman" w:hAnsi="Times New Roman" w:cs="Times New Roman"/>
+          <w:noProof/>
+          <w:sz w:val="24"/>
+        </w:rPr>
+        <w:t xml:space="preserve"> (Odd)</w:t>
+      </w:r>
+      <w:r>
+        <w:rPr>
+          <w:rFonts w:ascii="Times New Roman" w:hAnsi="Times New Roman" w:cs="Times New Roman"/>
+          <w:noProof/>
+          <w:sz w:val="24"/>
+        </w:rPr>
+        <w:t>:</w:t>
+      </w:r>
+      <w:r>
+        <w:rPr>
+          <w:rFonts w:ascii="Times New Roman" w:hAnsi="Times New Roman" w:cs="Times New Roman"/>
+          <w:noProof/>
+          <w:sz w:val="24"/>
+        </w:rPr>
+        <w:t xml:space="preserve"> </w:t>
+      </w:r>
+    </w:p>
+    <w:p>
+      <w:pPr>
+        <w:pStyle w:val="ListParagraph"/>
+        <w:ind w:left="1080"/>
+        <w:rPr>
+          <w:rFonts w:ascii="Times New Roman" w:hAnsi="Times New Roman" w:cs="Times New Roman"/>
+          <w:noProof/>
+          <w:sz w:val="24"/>
+        </w:rPr>
+      </w:pPr>
+      <w:r>
+        <w:rPr>
+          <w:noProof/>
+          <w:lang w:eastAsia="en-PH"/>
+        </w:rPr>
+        <w:drawing>
+          <wp:anchor distT="0" distB="0" distL="114300" distR="114300" simplePos="0" relativeHeight="251680768" behindDoc="0" locked="0" layoutInCell="1" allowOverlap="1" wp14:anchorId="5DC0B4E0" wp14:editId="44E7E71E">
+            <wp:simplePos x="0" y="0"/>
+            <wp:positionH relativeFrom="column">
+              <wp:posOffset>1809750</wp:posOffset>
+            </wp:positionH>
+            <wp:positionV relativeFrom="paragraph">
+              <wp:posOffset>186055</wp:posOffset>
+            </wp:positionV>
+            <wp:extent cx="2562225" cy="638175"/>
+            <wp:effectExtent l="0" t="0" r="9525" b="9525"/>
+            <wp:wrapSquare wrapText="bothSides"/>
+            <wp:docPr id="8" name="Picture 8"/>
+            <wp:cNvGraphicFramePr>
+              <a:graphicFrameLocks xmlns:a="http://schemas.openxmlformats.org/drawingml/2006/main" noChangeAspect="1"/>
+            </wp:cNvGraphicFramePr>
+            <a:graphic xmlns:a="http://schemas.openxmlformats.org/drawingml/2006/main">
+              <a:graphicData uri="http://schemas.openxmlformats.org/drawingml/2006/picture">
+                <pic:pic xmlns:pic="http://schemas.openxmlformats.org/drawingml/2006/picture">
+                  <pic:nvPicPr>
+                    <pic:cNvPr id="1" name=""/>
+                    <pic:cNvPicPr/>
+                  </pic:nvPicPr>
+                  <pic:blipFill>
+                    <a:blip r:embed="rId8">
+                      <a:extLst>
+                        <a:ext uri="{28A0092B-C50C-407E-A947-70E740481C1C}">
+                          <a14:useLocalDpi xmlns:a14="http://schemas.microsoft.com/office/drawing/2010/main" val="0"/>
+                        </a:ext>
+                      </a:extLst>
+                    </a:blip>
+                    <a:stretch>
+                      <a:fillRect/>
+                    </a:stretch>
+                  </pic:blipFill>
+                  <pic:spPr>
+                    <a:xfrm>
+                      <a:off x="0" y="0"/>
+                      <a:ext cx="2562225" cy="638175"/>
+                    </a:xfrm>
+                    <a:prstGeom prst="rect">
+                      <a:avLst/>
+                    </a:prstGeom>
+                  </pic:spPr>
+                </pic:pic>
+              </a:graphicData>
+            </a:graphic>
+          </wp:anchor>
+        </w:drawing>
+      </w:r>
+    </w:p>
+    <w:p>
+      <w:pPr>
+        <w:pStyle w:val="ListParagraph"/>
+        <w:ind w:left="1080"/>
+        <w:rPr>
+          <w:rFonts w:ascii="Times New Roman" w:hAnsi="Times New Roman" w:cs="Times New Roman"/>
+          <w:noProof/>
+          <w:sz w:val="24"/>
+        </w:rPr>
+      </w:pPr>
+    </w:p>
+    <w:p>
+      <w:pPr>
+        <w:pStyle w:val="ListParagraph"/>
+        <w:ind w:left="1080"/>
+        <w:rPr>
+          <w:rFonts w:ascii="Times New Roman" w:hAnsi="Times New Roman" w:cs="Times New Roman"/>
+          <w:noProof/>
+          <w:sz w:val="24"/>
+        </w:rPr>
+      </w:pPr>
+      <w:r>
+        <w:rPr>
+          <w:rFonts w:ascii="Times New Roman" w:hAnsi="Times New Roman" w:cs="Times New Roman"/>
+          <w:noProof/>
+          <w:sz w:val="24"/>
+        </w:rPr>
+        <w:t xml:space="preserve">Median (Even): </w:t>
+      </w:r>
+    </w:p>
+    <w:p>
+      <w:pPr>
+        <w:pStyle w:val="ListParagraph"/>
+        <w:ind w:left="1080"/>
+        <w:rPr>
+          <w:rFonts w:ascii="Times New Roman" w:hAnsi="Times New Roman" w:cs="Times New Roman"/>
+          <w:noProof/>
+          <w:sz w:val="24"/>
+        </w:rPr>
+      </w:pPr>
+    </w:p>
+    <w:p>
+      <w:pPr>
+        <w:pStyle w:val="ListParagraph"/>
+        <w:ind w:left="1080"/>
+        <w:rPr>
+          <w:rFonts w:ascii="Times New Roman" w:hAnsi="Times New Roman" w:cs="Times New Roman"/>
+          <w:noProof/>
+          <w:sz w:val="24"/>
+        </w:rPr>
+      </w:pPr>
+      <w:r>
+        <w:rPr>
+          <w:noProof/>
+          <w:lang w:eastAsia="en-PH"/>
+        </w:rPr>
+        <w:drawing>
+          <wp:anchor distT="0" distB="0" distL="114300" distR="114300" simplePos="0" relativeHeight="251681792" behindDoc="0" locked="0" layoutInCell="1" allowOverlap="1" wp14:anchorId="247C878D" wp14:editId="5868FB6C">
+            <wp:simplePos x="0" y="0"/>
+            <wp:positionH relativeFrom="column">
+              <wp:posOffset>2179320</wp:posOffset>
+            </wp:positionH>
+            <wp:positionV relativeFrom="paragraph">
+              <wp:posOffset>113030</wp:posOffset>
+            </wp:positionV>
+            <wp:extent cx="1581150" cy="543560"/>
+            <wp:effectExtent l="0" t="0" r="0" b="8890"/>
+            <wp:wrapSquare wrapText="bothSides"/>
+            <wp:docPr id="9" name="Picture 9" descr="square root of [ (1/N) times Sigma i=1 to N of (xi - mu)^2 ]"/>
+            <wp:cNvGraphicFramePr>
+              <a:graphicFrameLocks xmlns:a="http://schemas.openxmlformats.org/drawingml/2006/main" noChangeAspect="1"/>
+            </wp:cNvGraphicFramePr>
+            <a:graphic xmlns:a="http://schemas.openxmlformats.org/drawingml/2006/main">
+              <a:graphicData uri="http://schemas.openxmlformats.org/drawingml/2006/picture">
+                <pic:pic xmlns:pic="http://schemas.openxmlformats.org/drawingml/2006/picture">
+                  <pic:nvPicPr>
+                    <pic:cNvPr id="0" name="Picture 1" descr="square root of [ (1/N) times Sigma i=1 to N of (xi - mu)^2 ]"/>
+                    <pic:cNvPicPr>
+                      <a:picLocks noChangeAspect="1" noChangeArrowheads="1"/>
+                    </pic:cNvPicPr>
+                  </pic:nvPicPr>
+                  <pic:blipFill>
+                    <a:blip r:embed="rId9">
+                      <a:extLst>
+                        <a:ext uri="{28A0092B-C50C-407E-A947-70E740481C1C}">
+                          <a14:useLocalDpi xmlns:a14="http://schemas.microsoft.com/office/drawing/2010/main" val="0"/>
+                        </a:ext>
+                      </a:extLst>
+                    </a:blip>
+                    <a:srcRect/>
+                    <a:stretch>
+                      <a:fillRect/>
+                    </a:stretch>
+                  </pic:blipFill>
+                  <pic:spPr bwMode="auto">
+                    <a:xfrm>
+                      <a:off x="0" y="0"/>
+                      <a:ext cx="1581150" cy="543560"/>
+                    </a:xfrm>
+                    <a:prstGeom prst="rect">
+                      <a:avLst/>
+                    </a:prstGeom>
+                    <a:noFill/>
+                    <a:ln>
+                      <a:noFill/>
+                    </a:ln>
+                  </pic:spPr>
+                </pic:pic>
+              </a:graphicData>
+            </a:graphic>
+            <wp14:sizeRelH relativeFrom="margin">
+              <wp14:pctWidth>0</wp14:pctWidth>
+            </wp14:sizeRelH>
+            <wp14:sizeRelV relativeFrom="margin">
+              <wp14:pctHeight>0</wp14:pctHeight>
+            </wp14:sizeRelV>
+          </wp:anchor>
+        </w:drawing>
+      </w:r>
+    </w:p>
+    <w:p>
+      <w:pPr>
+        <w:pStyle w:val="ListParagraph"/>
+        <w:ind w:left="1080"/>
+        <w:rPr>
+          <w:rFonts w:ascii="Times New Roman" w:hAnsi="Times New Roman" w:cs="Times New Roman"/>
+          <w:noProof/>
+          <w:sz w:val="24"/>
+        </w:rPr>
+      </w:pPr>
+    </w:p>
+    <w:p>
+      <w:pPr>
+        <w:pStyle w:val="ListParagraph"/>
+        <w:ind w:left="1080"/>
+        <w:rPr>
+          <w:rFonts w:ascii="Times New Roman" w:hAnsi="Times New Roman" w:cs="Times New Roman"/>
+          <w:noProof/>
+          <w:sz w:val="24"/>
+        </w:rPr>
+      </w:pPr>
+      <w:r>
+        <w:rPr>
+          <w:rFonts w:ascii="Times New Roman" w:hAnsi="Times New Roman" w:cs="Times New Roman"/>
+          <w:noProof/>
+          <w:sz w:val="24"/>
+        </w:rPr>
+        <w:t xml:space="preserve">Standard Deviation: </w:t>
+      </w:r>
+    </w:p>
+    <w:p>
+      <w:pPr>
+        <w:pStyle w:val="ListParagraph"/>
+        <w:ind w:left="1080"/>
+        <w:rPr>
+          <w:rFonts w:ascii="Times New Roman" w:hAnsi="Times New Roman" w:cs="Times New Roman"/>
+          <w:noProof/>
+          <w:sz w:val="24"/>
+        </w:rPr>
+      </w:pPr>
+    </w:p>
+    <w:p>
+      <w:pPr>
+        <w:pStyle w:val="ListParagraph"/>
+        <w:ind w:left="1080"/>
+        <w:rPr>
+          <w:rStyle w:val="times"/>
+          <w:rFonts w:ascii="Times New Roman" w:hAnsi="Times New Roman" w:cs="Times New Roman"/>
+          <w:sz w:val="20"/>
+        </w:rPr>
+      </w:pPr>
+      <w:r>
+        <w:rPr>
+          <w:rFonts w:ascii="Times New Roman" w:eastAsiaTheme="minorEastAsia" w:hAnsi="Times New Roman" w:cs="Times New Roman"/>
+          <w:noProof/>
+          <w:sz w:val="20"/>
+        </w:rPr>
+        <w:t>Where</w:t>
+      </w:r>
+      <w:r>
+        <w:rPr>
+          <w:rFonts w:ascii="Times New Roman" w:eastAsiaTheme="minorEastAsia" w:hAnsi="Times New Roman" w:cs="Times New Roman"/>
+          <w:noProof/>
+          <w:sz w:val="20"/>
+        </w:rPr>
+        <w:t xml:space="preserve"> </w:t>
+      </w:r>
+      <w:r>
+        <w:rPr>
+          <w:rStyle w:val="times"/>
+          <w:rFonts w:ascii="Times New Roman" w:hAnsi="Times New Roman" w:cs="Times New Roman"/>
+          <w:sz w:val="20"/>
+        </w:rPr>
+        <w:t>μ</w:t>
+      </w:r>
+      <w:r>
+        <w:rPr>
+          <w:rStyle w:val="times"/>
+          <w:rFonts w:ascii="Times New Roman" w:hAnsi="Times New Roman" w:cs="Times New Roman"/>
+          <w:sz w:val="20"/>
+        </w:rPr>
+        <w:t xml:space="preserve"> = mean</w:t>
+      </w:r>
+    </w:p>
+    <w:p>
+      <w:pPr>
+        <w:pStyle w:val="ListParagraph"/>
+        <w:ind w:left="1080"/>
+        <w:rPr>
+          <w:rFonts w:ascii="Times New Roman" w:hAnsi="Times New Roman" w:cs="Times New Roman"/>
+          <w:noProof/>
+          <w:sz w:val="24"/>
+        </w:rPr>
+      </w:pPr>
+      <w:r>
+        <w:rPr>
+          <w:rStyle w:val="times"/>
+          <w:rFonts w:ascii="Times New Roman" w:hAnsi="Times New Roman" w:cs="Times New Roman"/>
+          <w:sz w:val="20"/>
+        </w:rPr>
+        <w:tab/>
+        <w:t xml:space="preserve">   </w:t>
+      </w:r>
+      <w:r>
+        <w:rPr>
+          <w:rStyle w:val="times"/>
+          <w:rFonts w:ascii="Times New Roman" w:hAnsi="Times New Roman" w:cs="Times New Roman"/>
+          <w:sz w:val="16"/>
+        </w:rPr>
+        <w:t xml:space="preserve"> </w:t>
+      </w:r>
+      <w:r>
+        <w:rPr>
+          <w:rStyle w:val="times"/>
+          <w:rFonts w:ascii="Times New Roman" w:hAnsi="Times New Roman" w:cs="Times New Roman"/>
+          <w:iCs/>
+          <w:sz w:val="16"/>
+        </w:rPr>
+        <w:t>X</w:t>
+      </w:r>
+      <w:r>
+        <w:rPr>
+          <w:rStyle w:val="times"/>
+          <w:rFonts w:ascii="Times New Roman" w:hAnsi="Times New Roman" w:cs="Times New Roman"/>
+          <w:iCs/>
+          <w:sz w:val="16"/>
+          <w:vertAlign w:val="subscript"/>
+        </w:rPr>
+        <w:t xml:space="preserve">1 </w:t>
+      </w:r>
+      <w:r>
+        <w:rPr>
+          <w:rFonts w:ascii="Times New Roman" w:hAnsi="Times New Roman" w:cs="Times New Roman"/>
+          <w:noProof/>
+          <w:sz w:val="20"/>
+        </w:rPr>
+        <w:t>= are individual values</w:t>
+      </w:r>
+    </w:p>
+    <w:p>
+      <w:pPr>
+        <w:pStyle w:val="ListParagraph"/>
+        <w:ind w:left="1080"/>
+        <w:rPr>
+          <w:rFonts w:ascii="Times New Roman" w:hAnsi="Times New Roman" w:cs="Times New Roman"/>
+          <w:noProof/>
+          <w:sz w:val="24"/>
+        </w:rPr>
+      </w:pPr>
+    </w:p>
+    <w:p>
+      <w:pPr>
+        <w:pStyle w:val="ListParagraph"/>
+        <w:ind w:left="1080"/>
+        <w:rPr>
+          <w:rFonts w:ascii="Times New Roman" w:eastAsiaTheme="minorEastAsia" w:hAnsi="Times New Roman" w:cs="Times New Roman"/>
+          <w:noProof/>
+          <w:sz w:val="28"/>
+        </w:rPr>
+      </w:pPr>
+      <w:r>
+        <w:rPr>
+          <w:rFonts w:ascii="Times New Roman" w:hAnsi="Times New Roman" w:cs="Times New Roman"/>
+          <w:noProof/>
+          <w:sz w:val="24"/>
+        </w:rPr>
+        <w:t>Percentage:</w:t>
+      </w:r>
+      <w:r>
+        <w:rPr>
+          <w:rFonts w:ascii="Times New Roman" w:hAnsi="Times New Roman" w:cs="Times New Roman"/>
+          <w:noProof/>
+          <w:sz w:val="24"/>
+        </w:rPr>
+        <w:t xml:space="preserve">   </w:t>
+      </w:r>
+      <w:r>
+        <w:rPr>
+          <w:rFonts w:ascii="Times New Roman" w:hAnsi="Times New Roman" w:cs="Times New Roman"/>
+          <w:noProof/>
+          <w:sz w:val="24"/>
+        </w:rPr>
+        <w:t xml:space="preserve"> </w:t>
+      </w:r>
+      <m:oMath>
+        <m:r>
+          <w:rPr>
+            <w:rFonts w:ascii="Cambria Math" w:eastAsiaTheme="minorEastAsia" w:hAnsi="Cambria Math" w:cs="Times New Roman"/>
+            <w:noProof/>
+            <w:sz w:val="28"/>
+          </w:rPr>
+          <m:t>%=</m:t>
+        </m:r>
+        <m:f>
+          <m:fPr>
+            <m:ctrlPr>
+              <w:rPr>
+                <w:rFonts w:ascii="Cambria Math" w:hAnsi="Cambria Math" w:cs="Times New Roman"/>
+                <w:i/>
+                <w:noProof/>
+                <w:sz w:val="28"/>
+              </w:rPr>
+            </m:ctrlPr>
+          </m:fPr>
+          <m:num>
+            <m:r>
+              <w:rPr>
+                <w:rFonts w:ascii="Cambria Math" w:hAnsi="Cambria Math" w:cs="Times New Roman"/>
+                <w:noProof/>
+                <w:sz w:val="28"/>
+              </w:rPr>
+              <m:t>f</m:t>
+            </m:r>
+          </m:num>
+          <m:den>
+            <m:r>
+              <w:rPr>
+                <w:rFonts w:ascii="Cambria Math" w:hAnsi="Cambria Math" w:cs="Times New Roman"/>
+                <w:noProof/>
+                <w:sz w:val="28"/>
+              </w:rPr>
+              <m:t>n</m:t>
+            </m:r>
+          </m:den>
+        </m:f>
+        <m:r>
+          <w:rPr>
+            <w:rFonts w:ascii="Cambria Math" w:hAnsi="Cambria Math" w:cs="Times New Roman"/>
+            <w:noProof/>
+            <w:sz w:val="28"/>
+          </w:rPr>
+          <m:t>×100</m:t>
+        </m:r>
+      </m:oMath>
+      <w:r>
+        <w:rPr>
+          <w:rFonts w:ascii="Times New Roman" w:eastAsiaTheme="minorEastAsia" w:hAnsi="Times New Roman" w:cs="Times New Roman"/>
+          <w:noProof/>
+          <w:sz w:val="28"/>
+        </w:rPr>
+        <w:t xml:space="preserve"> </w:t>
+      </w:r>
+      <w:r>
+        <w:rPr>
+          <w:rFonts w:ascii="Times New Roman" w:eastAsiaTheme="minorEastAsia" w:hAnsi="Times New Roman" w:cs="Times New Roman"/>
+          <w:noProof/>
+          <w:sz w:val="28"/>
+        </w:rPr>
+        <w:br/>
+      </w:r>
+      <w:r>
+        <w:rPr>
+          <w:rFonts w:ascii="Times New Roman" w:eastAsiaTheme="minorEastAsia" w:hAnsi="Times New Roman" w:cs="Times New Roman"/>
+          <w:noProof/>
+          <w:sz w:val="20"/>
+        </w:rPr>
+        <w:t>Where % = Percent</w:t>
+      </w:r>
+    </w:p>
+    <w:p>
+      <w:pPr>
+        <w:pStyle w:val="ListParagraph"/>
+        <w:ind w:left="1080"/>
+        <w:rPr>
+          <w:rFonts w:ascii="Times New Roman" w:eastAsiaTheme="minorEastAsia" w:hAnsi="Times New Roman" w:cs="Times New Roman"/>
+          <w:noProof/>
+          <w:sz w:val="20"/>
+        </w:rPr>
+      </w:pPr>
+      <w:r>
+        <w:rPr>
+          <w:rFonts w:ascii="Times New Roman" w:eastAsiaTheme="minorEastAsia" w:hAnsi="Times New Roman" w:cs="Times New Roman"/>
+          <w:noProof/>
+          <w:sz w:val="20"/>
+        </w:rPr>
+        <w:tab/>
+        <w:t xml:space="preserve">     f  = Frequency</w:t>
+      </w:r>
+    </w:p>
+    <w:p>
+      <w:pPr>
+        <w:pStyle w:val="ListParagraph"/>
+        <w:ind w:left="1080"/>
+        <w:rPr>
+          <w:rFonts w:ascii="Times New Roman" w:eastAsiaTheme="minorEastAsia" w:hAnsi="Times New Roman" w:cs="Times New Roman"/>
+          <w:noProof/>
+          <w:sz w:val="20"/>
+        </w:rPr>
+      </w:pPr>
+      <w:r>
+        <w:rPr>
+          <w:rFonts w:ascii="Times New Roman" w:eastAsiaTheme="minorEastAsia" w:hAnsi="Times New Roman" w:cs="Times New Roman"/>
+          <w:noProof/>
+          <w:sz w:val="20"/>
+        </w:rPr>
+        <w:tab/>
+        <w:t xml:space="preserve">     n = number of cases</w:t>
       </w:r>
     </w:p>
     <w:p>
@@ -4033,6 +4906,119 @@
     </w:lvl>
   </w:abstractNum>
   <w:abstractNum w:abstractNumId="6" w15:restartNumberingAfterBreak="0">
+    <w:nsid w:val="5C0F6C2B"/>
+    <w:multiLevelType w:val="hybridMultilevel"/>
+    <w:tmpl w:val="ECF03724"/>
+    <w:lvl w:ilvl="0" w:tplc="6FB84D2C">
+      <w:start w:val="5"/>
+      <w:numFmt w:val="bullet"/>
+      <w:lvlText w:val="-"/>
+      <w:lvlJc w:val="left"/>
+      <w:pPr>
+        <w:ind w:left="1080" w:hanging="360"/>
+      </w:pPr>
+      <w:rPr>
+        <w:rFonts w:ascii="Times New Roman" w:eastAsiaTheme="minorHAnsi" w:hAnsi="Times New Roman" w:cs="Times New Roman" w:hint="default"/>
+      </w:rPr>
+    </w:lvl>
+    <w:lvl w:ilvl="1" w:tplc="34090003" w:tentative="1">
+      <w:start w:val="1"/>
+      <w:numFmt w:val="bullet"/>
+      <w:lvlText w:val="o"/>
+      <w:lvlJc w:val="left"/>
+      <w:pPr>
+        <w:ind w:left="1800" w:hanging="360"/>
+      </w:pPr>
+      <w:rPr>
+        <w:rFonts w:ascii="Courier New" w:hAnsi="Courier New" w:cs="Courier New" w:hint="default"/>
+      </w:rPr>
+    </w:lvl>
+    <w:lvl w:ilvl="2" w:tplc="34090005" w:tentative="1">
+      <w:start w:val="1"/>
+      <w:numFmt w:val="bullet"/>
+      <w:lvlText w:val=""/>
+      <w:lvlJc w:val="left"/>
+      <w:pPr>
+        <w:ind w:left="2520" w:hanging="360"/>
+      </w:pPr>
+      <w:rPr>
+        <w:rFonts w:ascii="Wingdings" w:hAnsi="Wingdings" w:hint="default"/>
+      </w:rPr>
+    </w:lvl>
+    <w:lvl w:ilvl="3" w:tplc="34090001" w:tentative="1">
+      <w:start w:val="1"/>
+      <w:numFmt w:val="bullet"/>
+      <w:lvlText w:val=""/>
+      <w:lvlJc w:val="left"/>
+      <w:pPr>
+        <w:ind w:left="3240" w:hanging="360"/>
+      </w:pPr>
+      <w:rPr>
+        <w:rFonts w:ascii="Symbol" w:hAnsi="Symbol" w:hint="default"/>
+      </w:rPr>
+    </w:lvl>
+    <w:lvl w:ilvl="4" w:tplc="34090003" w:tentative="1">
+      <w:start w:val="1"/>
+      <w:numFmt w:val="bullet"/>
+      <w:lvlText w:val="o"/>
+      <w:lvlJc w:val="left"/>
+      <w:pPr>
+        <w:ind w:left="3960" w:hanging="360"/>
+      </w:pPr>
+      <w:rPr>
+        <w:rFonts w:ascii="Courier New" w:hAnsi="Courier New" w:cs="Courier New" w:hint="default"/>
+      </w:rPr>
+    </w:lvl>
+    <w:lvl w:ilvl="5" w:tplc="34090005" w:tentative="1">
+      <w:start w:val="1"/>
+      <w:numFmt w:val="bullet"/>
+      <w:lvlText w:val=""/>
+      <w:lvlJc w:val="left"/>
+      <w:pPr>
+        <w:ind w:left="4680" w:hanging="360"/>
+      </w:pPr>
+      <w:rPr>
+        <w:rFonts w:ascii="Wingdings" w:hAnsi="Wingdings" w:hint="default"/>
+      </w:rPr>
+    </w:lvl>
+    <w:lvl w:ilvl="6" w:tplc="34090001" w:tentative="1">
+      <w:start w:val="1"/>
+      <w:numFmt w:val="bullet"/>
+      <w:lvlText w:val=""/>
+      <w:lvlJc w:val="left"/>
+      <w:pPr>
+        <w:ind w:left="5400" w:hanging="360"/>
+      </w:pPr>
+      <w:rPr>
+        <w:rFonts w:ascii="Symbol" w:hAnsi="Symbol" w:hint="default"/>
+      </w:rPr>
+    </w:lvl>
+    <w:lvl w:ilvl="7" w:tplc="34090003" w:tentative="1">
+      <w:start w:val="1"/>
+      <w:numFmt w:val="bullet"/>
+      <w:lvlText w:val="o"/>
+      <w:lvlJc w:val="left"/>
+      <w:pPr>
+        <w:ind w:left="6120" w:hanging="360"/>
+      </w:pPr>
+      <w:rPr>
+        <w:rFonts w:ascii="Courier New" w:hAnsi="Courier New" w:cs="Courier New" w:hint="default"/>
+      </w:rPr>
+    </w:lvl>
+    <w:lvl w:ilvl="8" w:tplc="34090005" w:tentative="1">
+      <w:start w:val="1"/>
+      <w:numFmt w:val="bullet"/>
+      <w:lvlText w:val=""/>
+      <w:lvlJc w:val="left"/>
+      <w:pPr>
+        <w:ind w:left="6840" w:hanging="360"/>
+      </w:pPr>
+      <w:rPr>
+        <w:rFonts w:ascii="Wingdings" w:hAnsi="Wingdings" w:hint="default"/>
+      </w:rPr>
+    </w:lvl>
+  </w:abstractNum>
+  <w:abstractNum w:abstractNumId="7" w15:restartNumberingAfterBreak="0">
     <w:nsid w:val="5FE473CA"/>
     <w:multiLevelType w:val="hybridMultilevel"/>
     <w:tmpl w:val="2B6AF3F4"/>
@@ -4145,7 +5131,7 @@
       </w:rPr>
     </w:lvl>
   </w:abstractNum>
-  <w:abstractNum w:abstractNumId="7" w15:restartNumberingAfterBreak="0">
+  <w:abstractNum w:abstractNumId="8" w15:restartNumberingAfterBreak="0">
     <w:nsid w:val="72E1774C"/>
     <w:multiLevelType w:val="hybridMultilevel"/>
     <w:tmpl w:val="7BAAAE96"/>
@@ -4234,7 +5220,7 @@
       </w:pPr>
     </w:lvl>
   </w:abstractNum>
-  <w:abstractNum w:abstractNumId="8" w15:restartNumberingAfterBreak="0">
+  <w:abstractNum w:abstractNumId="9" w15:restartNumberingAfterBreak="0">
     <w:nsid w:val="77AA0B2C"/>
     <w:multiLevelType w:val="hybridMultilevel"/>
     <w:tmpl w:val="B8BEE1E0"/>
@@ -4347,7 +5333,7 @@
       </w:rPr>
     </w:lvl>
   </w:abstractNum>
-  <w:abstractNum w:abstractNumId="9" w15:restartNumberingAfterBreak="0">
+  <w:abstractNum w:abstractNumId="10" w15:restartNumberingAfterBreak="0">
     <w:nsid w:val="77D90996"/>
     <w:multiLevelType w:val="hybridMultilevel"/>
     <w:tmpl w:val="0DD630AE"/>
@@ -4436,7 +5422,7 @@
       </w:pPr>
     </w:lvl>
   </w:abstractNum>
-  <w:abstractNum w:abstractNumId="10" w15:restartNumberingAfterBreak="0">
+  <w:abstractNum w:abstractNumId="11" w15:restartNumberingAfterBreak="0">
     <w:nsid w:val="7B6F254F"/>
     <w:multiLevelType w:val="hybridMultilevel"/>
     <w:tmpl w:val="4E128242"/>
@@ -4531,19 +5517,19 @@
     <w:abstractNumId w:val="1"/>
   </w:num>
   <w:num w:numId="2">
-    <w:abstractNumId w:val="7"/>
+    <w:abstractNumId w:val="8"/>
   </w:num>
   <w:num w:numId="3">
-    <w:abstractNumId w:val="10"/>
+    <w:abstractNumId w:val="11"/>
   </w:num>
   <w:num w:numId="4">
-    <w:abstractNumId w:val="9"/>
+    <w:abstractNumId w:val="10"/>
   </w:num>
   <w:num w:numId="5">
     <w:abstractNumId w:val="5"/>
   </w:num>
   <w:num w:numId="6">
-    <w:abstractNumId w:val="6"/>
+    <w:abstractNumId w:val="7"/>
   </w:num>
   <w:num w:numId="7">
     <w:abstractNumId w:val="3"/>
@@ -4552,13 +5538,16 @@
     <w:abstractNumId w:val="4"/>
   </w:num>
   <w:num w:numId="9">
-    <w:abstractNumId w:val="8"/>
+    <w:abstractNumId w:val="9"/>
   </w:num>
   <w:num w:numId="10">
     <w:abstractNumId w:val="2"/>
   </w:num>
   <w:num w:numId="11">
     <w:abstractNumId w:val="0"/>
+  </w:num>
+  <w:num w:numId="12">
+    <w:abstractNumId w:val="6"/>
   </w:num>
 </w:numbering>
 </file>
@@ -4997,6 +5986,21 @@
       <w:contextualSpacing/>
     </w:pPr>
   </w:style>
+  <w:style w:type="character" w:styleId="PlaceholderText">
+    <w:name w:val="Placeholder Text"/>
+    <w:basedOn w:val="DefaultParagraphFont"/>
+    <w:uiPriority w:val="99"/>
+    <w:semiHidden/>
+    <w:rsid w:val="00B3652D"/>
+    <w:rPr>
+      <w:color w:val="808080"/>
+    </w:rPr>
+  </w:style>
+  <w:style w:type="character" w:customStyle="1" w:styleId="times">
+    <w:name w:val="times"/>
+    <w:basedOn w:val="DefaultParagraphFont"/>
+    <w:rsid w:val="001C0ECF"/>
+  </w:style>
 </w:styles>
 </file>
 
@@ -5266,7 +6270,7 @@
 </file>
 
 <file path=customXml/itemProps1.xml><?xml version="1.0" encoding="utf-8"?>
-<ds:datastoreItem xmlns:ds="http://schemas.openxmlformats.org/officeDocument/2006/customXml" ds:itemID="{D8CE43A2-2C48-4EA0-87D8-9892BFB14730}">
+<ds:datastoreItem xmlns:ds="http://schemas.openxmlformats.org/officeDocument/2006/customXml" ds:itemID="{10A1056D-235B-405F-9FE1-B4664F842F4B}">
   <ds:schemaRefs>
     <ds:schemaRef ds:uri="http://schemas.openxmlformats.org/officeDocument/2006/bibliography"/>
   </ds:schemaRefs>

</xml_diff>